<commit_message>
Sprint 3 documents are added, synching with Drive (was not written just by me)
</commit_message>
<xml_diff>
--- a/Sprint_3/IEEE_SAD.docx
+++ b/Sprint_3/IEEE_SAD.docx
@@ -1409,7 +1409,7 @@
     </w:p>
     <w:sdt>
       <w:sdtPr>
-        <w:id w:val="-285025231"/>
+        <w:id w:val="90319199"/>
         <w:docPartObj>
           <w:docPartGallery w:val="Table of Contents"/>
           <w:docPartUnique w:val="1"/>
@@ -11390,7 +11390,7 @@
       </w:pPr>
       <w:sdt>
         <w:sdtPr>
-          <w:id w:val="-1635681513"/>
+          <w:id w:val="-1265535566"/>
           <w:tag w:val="goog_rdk_0"/>
         </w:sdtPr>
         <w:sdtContent>
@@ -13490,7 +13490,7 @@
                 <w:szCs w:val="20"/>
                 <w:rtl w:val="0"/>
               </w:rPr>
-              <w:t xml:space="preserve">HTML, CSS, JavaScript</w:t>
+              <w:t xml:space="preserve">React, CSS, JavaScript</w:t>
             </w:r>
           </w:p>
         </w:tc>
@@ -15158,6 +15158,59 @@
           <w:szCs w:val="28"/>
         </w:rPr>
       </w:pPr>
+      <w:r>
+        <w:rPr>
+          <w:rtl w:val="0"/>
+        </w:rPr>
+      </w:r>
+    </w:p>
+    <w:p>
+      <w:pPr>
+        <w:rPr>
+          <w:rFonts w:ascii="Times New Roman" w:cs="Times New Roman" w:eastAsia="Times New Roman" w:hAnsi="Times New Roman"/>
+          <w:b w:val="1"/>
+          <w:bCs w:val="1"/>
+          <w:sz w:val="28"/>
+          <w:szCs w:val="28"/>
+        </w:rPr>
+      </w:pPr>
+      <w:r>
+        <w:rPr>
+          <w:rFonts w:ascii="Times New Roman" w:cs="Times New Roman" w:eastAsia="Times New Roman" w:hAnsi="Times New Roman"/>
+          <w:b w:val="1"/>
+          <w:bCs w:val="1"/>
+          <w:sz w:val="28"/>
+          <w:szCs w:val="28"/>
+          <w:rtl w:val="0"/>
+        </w:rPr>
+        <w:t xml:space="preserve">APPENDIX D: Technology Comparison Report</w:t>
+      </w:r>
+    </w:p>
+    <w:p>
+      <w:pPr>
+        <w:rPr>
+          <w:rFonts w:ascii="Times New Roman" w:cs="Times New Roman" w:eastAsia="Times New Roman" w:hAnsi="Times New Roman"/>
+          <w:b w:val="1"/>
+          <w:bCs w:val="1"/>
+          <w:sz w:val="28"/>
+          <w:szCs w:val="28"/>
+        </w:rPr>
+      </w:pPr>
+      <w:hyperlink r:id="rId9">
+        <w:r>
+          <w:rPr>
+            <w:rFonts w:ascii="Times New Roman" w:cs="Times New Roman" w:eastAsia="Times New Roman" w:hAnsi="Times New Roman"/>
+            <w:b w:val="1"/>
+            <w:bCs w:val="1"/>
+            <w:color w:val="1155cc"/>
+            <w:sz w:val="28"/>
+            <w:szCs w:val="28"/>
+            <w:u w:val="single"/>
+            <w:rtl w:val="0"/>
+          </w:rPr>
+          <w:t xml:space="preserve">Technology Comparison Report.docx</w:t>
+        </w:r>
+      </w:hyperlink>
       <w:r>
         <w:rPr>
           <w:rtl w:val="0"/>

</xml_diff>